<commit_message>
Update terrain mesh creation
</commit_message>
<xml_diff>
--- a/GPE PCG Environment.docx
+++ b/GPE PCG Environment.docx
@@ -1216,21 +1216,7 @@
         <w:rPr>
           <w:lang w:val="en-US"/>
         </w:rPr>
-        <w:t xml:space="preserve">I also </w:t>
-      </w:r>
-      <w:proofErr w:type="gramStart"/>
-      <w:r>
-        <w:rPr>
-          <w:lang w:val="en-US"/>
-        </w:rPr>
-        <w:t>took a look</w:t>
-      </w:r>
-      <w:proofErr w:type="gramEnd"/>
-      <w:r>
-        <w:rPr>
-          <w:lang w:val="en-US"/>
-        </w:rPr>
-        <w:t xml:space="preserve"> at how others fix this problem. Their solution, don’t use the trees/bushes feature, only use the terrain to spawn grass.</w:t>
+        <w:t>I also took a look at how others fix this problem. Their solution, don’t use the trees/bushes feature, only use the terrain to spawn grass.</w:t>
       </w:r>
     </w:p>
     <w:p>
@@ -1275,21 +1261,7 @@
         <w:rPr>
           <w:lang w:val="en-US"/>
         </w:rPr>
-        <w:t xml:space="preserve"> data. This is done in </w:t>
-      </w:r>
-      <w:proofErr w:type="gramStart"/>
-      <w:r>
-        <w:rPr>
-          <w:lang w:val="en-US"/>
-        </w:rPr>
-        <w:t>a .asset</w:t>
-      </w:r>
-      <w:proofErr w:type="gramEnd"/>
-      <w:r>
-        <w:rPr>
-          <w:lang w:val="en-US"/>
-        </w:rPr>
-        <w:t xml:space="preserve"> file, which is not readable. Seeing as I want to store data differently to circumvent the LOD problem it’s probably easiest to make a new (</w:t>
+        <w:t xml:space="preserve"> data. This is done in a .asset file, which is not readable. Seeing as I want to store data differently to circumvent the LOD problem it’s probably easiest to make a new (</w:t>
       </w:r>
       <w:proofErr w:type="spellStart"/>
       <w:r>
@@ -1618,7 +1590,6 @@
         <w:t xml:space="preserve">The </w:t>
       </w:r>
       <w:proofErr w:type="spellStart"/>
-      <w:proofErr w:type="gramStart"/>
       <w:r>
         <w:rPr>
           <w:lang w:val="en-US"/>
@@ -1630,14 +1601,7 @@
         <w:rPr>
           <w:lang w:val="en-US"/>
         </w:rPr>
-        <w:t>(</w:t>
-      </w:r>
-      <w:proofErr w:type="gramEnd"/>
-      <w:r>
-        <w:rPr>
-          <w:lang w:val="en-US"/>
-        </w:rPr>
-        <w:t>) function sets the entire texture to one color.</w:t>
+        <w:t>() function sets the entire texture to one color.</w:t>
       </w:r>
     </w:p>
     <w:p>
@@ -1805,21 +1769,7 @@
         <w:rPr>
           <w:lang w:val="en-US"/>
         </w:rPr>
-        <w:t xml:space="preserve">It is a bit hardcoded now with the width, </w:t>
-      </w:r>
-      <w:proofErr w:type="gramStart"/>
-      <w:r>
-        <w:rPr>
-          <w:lang w:val="en-US"/>
-        </w:rPr>
-        <w:t>height</w:t>
-      </w:r>
-      <w:proofErr w:type="gramEnd"/>
-      <w:r>
-        <w:rPr>
-          <w:lang w:val="en-US"/>
-        </w:rPr>
-        <w:t xml:space="preserve"> and layer length, but whatever.</w:t>
+        <w:t>It is a bit hardcoded now with the width, height and layer length, but whatever.</w:t>
       </w:r>
     </w:p>
     <w:p>
@@ -1979,21 +1929,7 @@
         <w:rPr>
           <w:lang w:val="en-US"/>
         </w:rPr>
-        <w:t xml:space="preserve"> I also now realized that I can </w:t>
-      </w:r>
-      <w:proofErr w:type="gramStart"/>
-      <w:r>
-        <w:rPr>
-          <w:lang w:val="en-US"/>
-        </w:rPr>
-        <w:t>actually store</w:t>
-      </w:r>
-      <w:proofErr w:type="gramEnd"/>
-      <w:r>
-        <w:rPr>
-          <w:lang w:val="en-US"/>
-        </w:rPr>
-        <w:t xml:space="preserve"> the height and slope map into 1 Texture2D. Because I’m not actually setting the Terrain height map to my height map, but rather the red pixel values, I can change th</w:t>
+        <w:t xml:space="preserve"> I also now realized that I can actually store the height and slope map into 1 Texture2D. Because I’m not actually setting the Terrain height map to my height map, but rather the red pixel values, I can change th</w:t>
       </w:r>
       <w:r>
         <w:rPr>
@@ -2067,42 +2003,20 @@
         <w:rPr>
           <w:lang w:val="en-US"/>
         </w:rPr>
-        <w:t xml:space="preserve">Continued </w:t>
-      </w:r>
-      <w:proofErr w:type="gramStart"/>
-      <w:r>
-        <w:rPr>
-          <w:lang w:val="en-US"/>
-        </w:rPr>
-        <w:t>programming</w:t>
-      </w:r>
-      <w:proofErr w:type="gramEnd"/>
-    </w:p>
-    <w:p>
-      <w:pPr>
-        <w:rPr>
-          <w:lang w:val="en-US"/>
-        </w:rPr>
-      </w:pPr>
-      <w:r>
-        <w:rPr>
-          <w:lang w:val="en-US"/>
-        </w:rPr>
-        <w:t xml:space="preserve">Oh buddy, I continued programming and wanted to clean up the terrain loading so it wouldn’t be as hard coded, so I did. While I was at it, I added some fail-safes </w:t>
-      </w:r>
-      <w:proofErr w:type="gramStart"/>
-      <w:r>
-        <w:rPr>
-          <w:lang w:val="en-US"/>
-        </w:rPr>
-        <w:t>and also</w:t>
-      </w:r>
-      <w:proofErr w:type="gramEnd"/>
-      <w:r>
-        <w:rPr>
-          <w:lang w:val="en-US"/>
-        </w:rPr>
-        <w:t xml:space="preserve"> realized, this is a very performance heavy piece of code.</w:t>
+        <w:t>Continued programming</w:t>
+      </w:r>
+    </w:p>
+    <w:p>
+      <w:pPr>
+        <w:rPr>
+          <w:lang w:val="en-US"/>
+        </w:rPr>
+      </w:pPr>
+      <w:r>
+        <w:rPr>
+          <w:lang w:val="en-US"/>
+        </w:rPr>
+        <w:t>Oh buddy, I continued programming and wanted to clean up the terrain loading so it wouldn’t be as hard coded, so I did. While I was at it, I added some fail-safes and also realized, this is a very performance heavy piece of code.</w:t>
       </w:r>
     </w:p>
     <w:p>
@@ -2133,21 +2047,7 @@
         <w:rPr>
           <w:lang w:val="en-US"/>
         </w:rPr>
-        <w:t xml:space="preserve"> which was taking long, it was actually the </w:t>
-      </w:r>
-      <w:proofErr w:type="gramStart"/>
-      <w:r>
-        <w:rPr>
-          <w:lang w:val="en-US"/>
-        </w:rPr>
-        <w:t>thousands</w:t>
-      </w:r>
-      <w:proofErr w:type="gramEnd"/>
-      <w:r>
-        <w:rPr>
-          <w:lang w:val="en-US"/>
-        </w:rPr>
-        <w:t xml:space="preserve"> of debug logs it was sending. After disabling them it takes around 0.</w:t>
+        <w:t xml:space="preserve"> which was taking long, it was actually the thousands of debug logs it was sending. After disabling them it takes around 0.</w:t>
       </w:r>
       <w:r>
         <w:rPr>
@@ -2337,21 +2237,7 @@
         <w:rPr>
           <w:lang w:val="en-US"/>
         </w:rPr>
-        <w:t xml:space="preserve">I wasted 4 hours on trying to fix it and I swear to </w:t>
-      </w:r>
-      <w:proofErr w:type="gramStart"/>
-      <w:r>
-        <w:rPr>
-          <w:lang w:val="en-US"/>
-        </w:rPr>
-        <w:t>god</w:t>
-      </w:r>
-      <w:proofErr w:type="gramEnd"/>
-      <w:r>
-        <w:rPr>
-          <w:lang w:val="en-US"/>
-        </w:rPr>
-        <w:t xml:space="preserve"> nothing even came close. Unity </w:t>
+        <w:t xml:space="preserve">I wasted 4 hours on trying to fix it and I swear to god nothing even came close. Unity </w:t>
       </w:r>
       <w:proofErr w:type="spellStart"/>
       <w:r>
@@ -2593,16 +2479,8 @@
         <w:rPr>
           <w:lang w:val="en-US"/>
         </w:rPr>
-        <w:t xml:space="preserve">Continued </w:t>
-      </w:r>
-      <w:proofErr w:type="gramStart"/>
-      <w:r>
-        <w:rPr>
-          <w:lang w:val="en-US"/>
-        </w:rPr>
-        <w:t>programming</w:t>
-      </w:r>
-      <w:proofErr w:type="gramEnd"/>
+        <w:t>Continued programming</w:t>
+      </w:r>
     </w:p>
     <w:p>
       <w:pPr>
@@ -2725,7 +2603,6 @@
         <w:t xml:space="preserve">I tried setting the Terrain </w:t>
       </w:r>
       <w:proofErr w:type="spellStart"/>
-      <w:proofErr w:type="gramStart"/>
       <w:r>
         <w:rPr>
           <w:lang w:val="en-US"/>
@@ -2733,7 +2610,6 @@
         <w:t>alphamapTextures</w:t>
       </w:r>
       <w:proofErr w:type="spellEnd"/>
-      <w:proofErr w:type="gramEnd"/>
       <w:r>
         <w:rPr>
           <w:lang w:val="en-US"/>
@@ -2813,16 +2689,8 @@
         <w:rPr>
           <w:lang w:val="en-US"/>
         </w:rPr>
-        <w:t xml:space="preserve">Continued </w:t>
-      </w:r>
-      <w:proofErr w:type="gramStart"/>
-      <w:r>
-        <w:rPr>
-          <w:lang w:val="en-US"/>
-        </w:rPr>
-        <w:t>programming</w:t>
-      </w:r>
-      <w:proofErr w:type="gramEnd"/>
+        <w:t>Fixing the slope map</w:t>
+      </w:r>
     </w:p>
     <w:p>
       <w:pPr>
@@ -2919,6 +2787,7 @@
       </w:pPr>
       <w:r>
         <w:rPr>
+          <w:noProof/>
           <w:lang w:val="en-US"/>
         </w:rPr>
         <w:drawing>
@@ -3230,6 +3099,19 @@
           <w:lang w:val="en-US"/>
         </w:rPr>
       </w:pPr>
+    </w:p>
+    <w:p>
+      <w:pPr>
+        <w:rPr>
+          <w:lang w:val="en-US"/>
+        </w:rPr>
+      </w:pPr>
+      <w:r>
+        <w:rPr>
+          <w:lang w:val="en-US"/>
+        </w:rPr>
+        <w:t>-End Day 5</w:t>
+      </w:r>
       <w:r>
         <w:rPr>
           <w:lang w:val="en-US"/>
@@ -3276,42 +3158,20 @@
         <w:rPr>
           <w:lang w:val="en-US"/>
         </w:rPr>
-        <w:t xml:space="preserve">I don’t </w:t>
-      </w:r>
-      <w:proofErr w:type="gramStart"/>
-      <w:r>
-        <w:rPr>
-          <w:lang w:val="en-US"/>
-        </w:rPr>
-        <w:t>know</w:t>
-      </w:r>
-      <w:proofErr w:type="gramEnd"/>
-    </w:p>
-    <w:p>
-      <w:pPr>
-        <w:rPr>
-          <w:lang w:val="en-US"/>
-        </w:rPr>
-      </w:pPr>
-      <w:r>
-        <w:rPr>
-          <w:lang w:val="en-US"/>
-        </w:rPr>
-        <w:t xml:space="preserve">Yesterday I didn’t work on the project because I had absolutely ZER0 motivation and I felt a little sick, I still feel a little sick but hey, I </w:t>
-      </w:r>
-      <w:proofErr w:type="gramStart"/>
-      <w:r>
-        <w:rPr>
-          <w:lang w:val="en-US"/>
-        </w:rPr>
-        <w:t>have to</w:t>
-      </w:r>
-      <w:proofErr w:type="gramEnd"/>
-      <w:r>
-        <w:rPr>
-          <w:lang w:val="en-US"/>
-        </w:rPr>
-        <w:t xml:space="preserve"> go to campus </w:t>
+        <w:t>I don’t know</w:t>
+      </w:r>
+    </w:p>
+    <w:p>
+      <w:pPr>
+        <w:rPr>
+          <w:lang w:val="en-US"/>
+        </w:rPr>
+      </w:pPr>
+      <w:r>
+        <w:rPr>
+          <w:lang w:val="en-US"/>
+        </w:rPr>
+        <w:t xml:space="preserve">Yesterday I didn’t work on the project because I had absolutely ZER0 motivation and I felt a little sick, I still feel a little sick but hey, I have to go to campus </w:t>
       </w:r>
       <w:r>
         <w:rPr>
@@ -3453,10 +3313,479 @@
         <w:t>I started programming my own terrain generator, starting with the creation of the grid mesh.</w:t>
       </w:r>
     </w:p>
+    <w:p>
+      <w:pPr>
+        <w:rPr>
+          <w:lang w:val="en-US"/>
+        </w:rPr>
+      </w:pPr>
+    </w:p>
+    <w:p>
+      <w:pPr>
+        <w:rPr>
+          <w:lang w:val="en-US"/>
+        </w:rPr>
+      </w:pPr>
+      <w:r>
+        <w:rPr>
+          <w:lang w:val="en-US"/>
+        </w:rPr>
+        <w:t>-End Day 6</w:t>
+      </w:r>
+    </w:p>
+    <w:p>
+      <w:pPr>
+        <w:rPr>
+          <w:lang w:val="en-US"/>
+        </w:rPr>
+      </w:pPr>
+      <w:r>
+        <w:rPr>
+          <w:lang w:val="en-US"/>
+        </w:rPr>
+        <w:br w:type="page"/>
+      </w:r>
+    </w:p>
+    <w:p>
+      <w:pPr>
+        <w:pStyle w:val="Kop2"/>
+        <w:rPr>
+          <w:lang w:val="en-US"/>
+        </w:rPr>
+      </w:pPr>
+      <w:r>
+        <w:rPr>
+          <w:lang w:val="en-US"/>
+        </w:rPr>
+        <w:lastRenderedPageBreak/>
+        <w:t>Day 7 (17-03-2023)</w:t>
+      </w:r>
+    </w:p>
+    <w:p>
+      <w:pPr>
+        <w:rPr>
+          <w:lang w:val="en-US"/>
+        </w:rPr>
+      </w:pPr>
+    </w:p>
+    <w:p>
+      <w:pPr>
+        <w:pStyle w:val="Lijstalinea"/>
+        <w:numPr>
+          <w:ilvl w:val="0"/>
+          <w:numId w:val="2"/>
+        </w:numPr>
+        <w:rPr>
+          <w:lang w:val="en-US"/>
+        </w:rPr>
+      </w:pPr>
+      <w:r>
+        <w:rPr>
+          <w:lang w:val="en-US"/>
+        </w:rPr>
+        <w:t>Making the terrain mesh</w:t>
+      </w:r>
+    </w:p>
+    <w:p>
+      <w:pPr>
+        <w:rPr>
+          <w:lang w:val="en-US"/>
+        </w:rPr>
+      </w:pPr>
+      <w:r>
+        <w:rPr>
+          <w:lang w:val="en-US"/>
+        </w:rPr>
+        <w:t>Hell yeah, I forgot to document this at the time so I’m writing It now (20-03-2023).</w:t>
+      </w:r>
+    </w:p>
+    <w:p>
+      <w:pPr>
+        <w:rPr>
+          <w:lang w:val="en-US"/>
+        </w:rPr>
+      </w:pPr>
+      <w:r>
+        <w:rPr>
+          <w:lang w:val="en-US"/>
+        </w:rPr>
+        <w:t>So I continued with my own mesh. I made the vertex heights match the red pixel value, scaled to the terrain size. So the red pixel value, anywhere between 0.0 and 1.0, is multiplied by the height map resolution. This is the easiest way to make it somewhat decent, so it’s what I went with.</w:t>
+      </w:r>
+    </w:p>
+    <w:p>
+      <w:pPr>
+        <w:rPr>
+          <w:lang w:val="en-US"/>
+        </w:rPr>
+      </w:pPr>
+      <w:r>
+        <w:rPr>
+          <w:lang w:val="en-US"/>
+        </w:rPr>
+        <w:t>I also realized why Unity’s Terrain used heightmap textures with a 513x513 resolution. Because it’s used to store vertex heights and not quad height, it needs an additional 1x1 to store the last vertex.</w:t>
+      </w:r>
+    </w:p>
+    <w:p>
+      <w:pPr>
+        <w:rPr>
+          <w:lang w:val="en-US"/>
+        </w:rPr>
+      </w:pPr>
+      <w:r>
+        <w:rPr>
+          <w:lang w:val="en-US"/>
+        </w:rPr>
+        <w:t>I also came across some problems as it didn’t really want to work at times with results like this.</w:t>
+      </w:r>
+    </w:p>
+    <w:p>
+      <w:pPr>
+        <w:rPr>
+          <w:lang w:val="en-US"/>
+        </w:rPr>
+      </w:pPr>
+      <w:r>
+        <w:rPr>
+          <w:noProof/>
+        </w:rPr>
+        <w:drawing>
+          <wp:inline distT="0" distB="0" distL="0" distR="0" wp14:anchorId="4FF35234" wp14:editId="511043DC">
+            <wp:extent cx="4305300" cy="2810879"/>
+            <wp:effectExtent l="0" t="0" r="0" b="8890"/>
+            <wp:docPr id="17" name="Afbeelding 17" descr="Afbeelding met tekst&#10;&#10;Automatisch gegenereerde beschrijving"/>
+            <wp:cNvGraphicFramePr>
+              <a:graphicFrameLocks xmlns:a="http://schemas.openxmlformats.org/drawingml/2006/main" noChangeAspect="1"/>
+            </wp:cNvGraphicFramePr>
+            <a:graphic xmlns:a="http://schemas.openxmlformats.org/drawingml/2006/main">
+              <a:graphicData uri="http://schemas.openxmlformats.org/drawingml/2006/picture">
+                <pic:pic xmlns:pic="http://schemas.openxmlformats.org/drawingml/2006/picture">
+                  <pic:nvPicPr>
+                    <pic:cNvPr id="17" name="Afbeelding 17" descr="Afbeelding met tekst&#10;&#10;Automatisch gegenereerde beschrijving"/>
+                    <pic:cNvPicPr>
+                      <a:picLocks noChangeAspect="1" noChangeArrowheads="1"/>
+                    </pic:cNvPicPr>
+                  </pic:nvPicPr>
+                  <pic:blipFill>
+                    <a:blip r:embed="rId27">
+                      <a:extLst>
+                        <a:ext uri="{28A0092B-C50C-407E-A947-70E740481C1C}">
+                          <a14:useLocalDpi xmlns:a14="http://schemas.microsoft.com/office/drawing/2010/main" val="0"/>
+                        </a:ext>
+                      </a:extLst>
+                    </a:blip>
+                    <a:srcRect/>
+                    <a:stretch>
+                      <a:fillRect/>
+                    </a:stretch>
+                  </pic:blipFill>
+                  <pic:spPr bwMode="auto">
+                    <a:xfrm>
+                      <a:off x="0" y="0"/>
+                      <a:ext cx="4311041" cy="2814627"/>
+                    </a:xfrm>
+                    <a:prstGeom prst="rect">
+                      <a:avLst/>
+                    </a:prstGeom>
+                    <a:noFill/>
+                    <a:ln>
+                      <a:noFill/>
+                    </a:ln>
+                  </pic:spPr>
+                </pic:pic>
+              </a:graphicData>
+            </a:graphic>
+          </wp:inline>
+        </w:drawing>
+      </w:r>
+    </w:p>
+    <w:p>
+      <w:pPr>
+        <w:rPr>
+          <w:lang w:val="en-US"/>
+        </w:rPr>
+      </w:pPr>
+      <w:r>
+        <w:rPr>
+          <w:lang w:val="en-US"/>
+        </w:rPr>
+        <w:t>I still have no idea what caused this, but it’s fixed (without worries of it happening again).</w:t>
+      </w:r>
+    </w:p>
+    <w:p>
+      <w:pPr>
+        <w:rPr>
+          <w:lang w:val="en-US"/>
+        </w:rPr>
+      </w:pPr>
+      <w:r>
+        <w:rPr>
+          <w:lang w:val="en-US"/>
+        </w:rPr>
+        <w:t xml:space="preserve">About the loading times… </w:t>
+      </w:r>
+      <w:proofErr w:type="spellStart"/>
+      <w:r>
+        <w:rPr>
+          <w:lang w:val="en-US"/>
+        </w:rPr>
+        <w:t>yeaaaahh</w:t>
+      </w:r>
+      <w:proofErr w:type="spellEnd"/>
+      <w:r>
+        <w:rPr>
+          <w:lang w:val="en-US"/>
+        </w:rPr>
+        <w:t>…</w:t>
+      </w:r>
+    </w:p>
+    <w:p>
+      <w:pPr>
+        <w:rPr>
+          <w:lang w:val="en-US"/>
+        </w:rPr>
+      </w:pPr>
+      <w:r>
+        <w:rPr>
+          <w:noProof/>
+        </w:rPr>
+        <w:drawing>
+          <wp:inline distT="0" distB="0" distL="0" distR="0" wp14:anchorId="34311EC2" wp14:editId="1BB248CD">
+            <wp:extent cx="4857750" cy="885825"/>
+            <wp:effectExtent l="0" t="0" r="0" b="9525"/>
+            <wp:docPr id="18" name="Afbeelding 18"/>
+            <wp:cNvGraphicFramePr>
+              <a:graphicFrameLocks xmlns:a="http://schemas.openxmlformats.org/drawingml/2006/main" noChangeAspect="1"/>
+            </wp:cNvGraphicFramePr>
+            <a:graphic xmlns:a="http://schemas.openxmlformats.org/drawingml/2006/main">
+              <a:graphicData uri="http://schemas.openxmlformats.org/drawingml/2006/picture">
+                <pic:pic xmlns:pic="http://schemas.openxmlformats.org/drawingml/2006/picture">
+                  <pic:nvPicPr>
+                    <pic:cNvPr id="0" name="Picture 3"/>
+                    <pic:cNvPicPr>
+                      <a:picLocks noChangeAspect="1" noChangeArrowheads="1"/>
+                    </pic:cNvPicPr>
+                  </pic:nvPicPr>
+                  <pic:blipFill>
+                    <a:blip r:embed="rId28">
+                      <a:extLst>
+                        <a:ext uri="{28A0092B-C50C-407E-A947-70E740481C1C}">
+                          <a14:useLocalDpi xmlns:a14="http://schemas.microsoft.com/office/drawing/2010/main" val="0"/>
+                        </a:ext>
+                      </a:extLst>
+                    </a:blip>
+                    <a:srcRect/>
+                    <a:stretch>
+                      <a:fillRect/>
+                    </a:stretch>
+                  </pic:blipFill>
+                  <pic:spPr bwMode="auto">
+                    <a:xfrm>
+                      <a:off x="0" y="0"/>
+                      <a:ext cx="4857750" cy="885825"/>
+                    </a:xfrm>
+                    <a:prstGeom prst="rect">
+                      <a:avLst/>
+                    </a:prstGeom>
+                    <a:noFill/>
+                    <a:ln>
+                      <a:noFill/>
+                    </a:ln>
+                  </pic:spPr>
+                </pic:pic>
+              </a:graphicData>
+            </a:graphic>
+          </wp:inline>
+        </w:drawing>
+      </w:r>
+    </w:p>
+    <w:p>
+      <w:pPr>
+        <w:rPr>
+          <w:lang w:val="en-US"/>
+        </w:rPr>
+      </w:pPr>
+      <w:r>
+        <w:rPr>
+          <w:lang w:val="en-US"/>
+        </w:rPr>
+        <w:t>Oh god. Loading a 512x512 heightmap took around 30/35 minutes. It is a bit better in later renditions but not a lot</w:t>
+      </w:r>
+      <w:r>
+        <w:rPr>
+          <w:lang w:val="en-US"/>
+        </w:rPr>
+        <w:t xml:space="preserve"> (10/15 minutes).</w:t>
+      </w:r>
+    </w:p>
+    <w:p>
+      <w:pPr>
+        <w:rPr>
+          <w:lang w:val="en-US"/>
+        </w:rPr>
+      </w:pPr>
+    </w:p>
+    <w:p>
+      <w:pPr>
+        <w:rPr>
+          <w:lang w:val="en-US"/>
+        </w:rPr>
+      </w:pPr>
+      <w:r>
+        <w:rPr>
+          <w:lang w:val="en-US"/>
+        </w:rPr>
+        <w:t>-End Day 7</w:t>
+      </w:r>
+    </w:p>
+    <w:p>
+      <w:pPr>
+        <w:pStyle w:val="Kop2"/>
+        <w:rPr>
+          <w:lang w:val="en-US"/>
+        </w:rPr>
+      </w:pPr>
+      <w:r>
+        <w:rPr>
+          <w:lang w:val="en-US"/>
+        </w:rPr>
+        <w:br w:type="page"/>
+      </w:r>
+      <w:r>
+        <w:rPr>
+          <w:lang w:val="en-US"/>
+        </w:rPr>
+        <w:lastRenderedPageBreak/>
+        <w:t>Day 8 (20-03-2023)</w:t>
+      </w:r>
+    </w:p>
+    <w:p>
+      <w:pPr>
+        <w:rPr>
+          <w:lang w:val="en-US"/>
+        </w:rPr>
+      </w:pPr>
+    </w:p>
+    <w:p>
+      <w:pPr>
+        <w:pStyle w:val="Lijstalinea"/>
+        <w:numPr>
+          <w:ilvl w:val="0"/>
+          <w:numId w:val="2"/>
+        </w:numPr>
+        <w:rPr>
+          <w:lang w:val="en-US"/>
+        </w:rPr>
+      </w:pPr>
+      <w:r>
+        <w:rPr>
+          <w:lang w:val="en-US"/>
+        </w:rPr>
+        <w:t>Spawning trees &amp; data formatting</w:t>
+      </w:r>
+    </w:p>
+    <w:p>
+      <w:pPr>
+        <w:rPr>
+          <w:lang w:val="en-US"/>
+        </w:rPr>
+      </w:pPr>
+      <w:r>
+        <w:rPr>
+          <w:lang w:val="en-US"/>
+        </w:rPr>
+        <w:t xml:space="preserve">I forgot to push my progress to git, so I couldn’t access it on my laptop at school. </w:t>
+      </w:r>
+      <w:r>
+        <w:rPr>
+          <w:lang w:val="en-US"/>
+        </w:rPr>
+        <w:t xml:space="preserve">So, onto something else. I started working on the tree spawning. Really easy. Pick a random point on the heightmap, check if the slope (and its </w:t>
+      </w:r>
+      <w:proofErr w:type="spellStart"/>
+      <w:r>
+        <w:rPr>
+          <w:lang w:val="en-US"/>
+        </w:rPr>
+        <w:t>neighbours</w:t>
+      </w:r>
+      <w:proofErr w:type="spellEnd"/>
+      <w:r>
+        <w:rPr>
+          <w:lang w:val="en-US"/>
+        </w:rPr>
+        <w:t xml:space="preserve"> slopes) is lower than variable value, if so place tree, next, if not so, try again with another random point. This is done a variable amount, depending on how many trees you want to spawn. The tree itself is spawned at the random x and z value, and is then assigned its y value using the heightmap point.</w:t>
+      </w:r>
+    </w:p>
+    <w:p>
+      <w:pPr>
+        <w:rPr>
+          <w:lang w:val="en-US"/>
+        </w:rPr>
+      </w:pPr>
+      <w:r>
+        <w:rPr>
+          <w:lang w:val="en-US"/>
+        </w:rPr>
+        <w:t>This works great, excepts some anomalies, but I don’t really mind.</w:t>
+      </w:r>
+    </w:p>
+    <w:p>
+      <w:pPr>
+        <w:rPr>
+          <w:lang w:val="en-US"/>
+        </w:rPr>
+      </w:pPr>
+      <w:r>
+        <w:rPr>
+          <w:lang w:val="en-US"/>
+        </w:rPr>
+        <w:t>[screenshot]</w:t>
+      </w:r>
+    </w:p>
+    <w:p>
+      <w:pPr>
+        <w:rPr>
+          <w:lang w:val="en-US"/>
+        </w:rPr>
+      </w:pPr>
+    </w:p>
+    <w:p>
+      <w:pPr>
+        <w:rPr>
+          <w:lang w:val="en-US"/>
+        </w:rPr>
+      </w:pPr>
+      <w:r>
+        <w:rPr>
+          <w:lang w:val="en-US"/>
+        </w:rPr>
+        <w:t>Now I wanted to start working on the texturing of the terrain, so I needed to add another child asset to my scriptable object. At this point the script was getting pretty long at around 255 lines with a lot of duplicate code, so I decided to make a script that would handle the child asset creation and I’m really proud of how it turned out.</w:t>
+      </w:r>
+    </w:p>
+    <w:p>
+      <w:pPr>
+        <w:rPr>
+          <w:lang w:val="en-US"/>
+        </w:rPr>
+      </w:pPr>
+      <w:r>
+        <w:rPr>
+          <w:lang w:val="en-US"/>
+        </w:rPr>
+        <w:t>[screenshot]</w:t>
+      </w:r>
+    </w:p>
+    <w:p>
+      <w:pPr>
+        <w:rPr>
+          <w:lang w:val="en-US"/>
+        </w:rPr>
+      </w:pPr>
+    </w:p>
     <w:sectPr>
-      <w:headerReference w:type="default" r:id="rId27"/>
-      <w:footerReference w:type="default" r:id="rId28"/>
-      <w:footerReference w:type="first" r:id="rId29"/>
+      <w:headerReference w:type="default" r:id="rId29"/>
+      <w:footerReference w:type="default" r:id="rId30"/>
+      <w:footerReference w:type="first" r:id="rId31"/>
       <w:pgSz w:w="11906" w:h="16838"/>
       <w:pgMar w:top="1417" w:right="1417" w:bottom="1417" w:left="1417" w:header="708" w:footer="708" w:gutter="0"/>
       <w:pgNumType w:start="0"/>

</xml_diff>